<commit_message>
[Thomas SELECK] Vérification orthographique terminée.
</commit_message>
<xml_diff>
--- a/Rapport projet.docx
+++ b/Rapport projet.docx
@@ -1,6 +1,6 @@
 
 <file path=word/document.xml><?xml version="1.0" encoding="utf-8"?>
-<w:document xmlns:wpc="http://schemas.microsoft.com/office/word/2010/wordprocessingCanvas" xmlns:cx="http://schemas.microsoft.com/office/drawing/2014/chartex" xmlns:cx1="http://schemas.microsoft.com/office/drawing/2015/9/8/chartex" xmlns:cx2="http://schemas.microsoft.com/office/drawing/2015/10/21/chartex" xmlns:cx3="http://schemas.microsoft.com/office/drawing/2016/5/9/chartex" xmlns:cx4="http://schemas.microsoft.com/office/drawing/2016/5/10/chartex" xmlns:cx5="http://schemas.microsoft.com/office/drawing/2016/5/11/chartex" xmlns:mc="http://schemas.openxmlformats.org/markup-compatibility/2006" xmlns:o="urn:schemas-microsoft-com:office:office" xmlns:r="http://schemas.openxmlformats.org/officeDocument/2006/relationships" xmlns:m="http://schemas.openxmlformats.org/officeDocument/2006/math" xmlns:v="urn:schemas-microsoft-com:vml" xmlns:wp14="http://schemas.microsoft.com/office/word/2010/wordprocessingDrawing" xmlns:wp="http://schemas.openxmlformats.org/drawingml/2006/wordprocessingDrawing" xmlns:w10="urn:schemas-microsoft-com:office:word" xmlns:w="http://schemas.openxmlformats.org/wordprocessingml/2006/main" xmlns:w14="http://schemas.microsoft.com/office/word/2010/wordml" xmlns:w15="http://schemas.microsoft.com/office/word/2012/wordml" xmlns:w16se="http://schemas.microsoft.com/office/word/2015/wordml/symex" xmlns:wpg="http://schemas.microsoft.com/office/word/2010/wordprocessingGroup" xmlns:wpi="http://schemas.microsoft.com/office/word/2010/wordprocessingInk" xmlns:wne="http://schemas.microsoft.com/office/word/2006/wordml" xmlns:wps="http://schemas.microsoft.com/office/word/2010/wordprocessingShape" mc:Ignorable="w14 w15 w16se wp14">
+<w:document xmlns:wpc="http://schemas.microsoft.com/office/word/2010/wordprocessingCanvas" xmlns:mc="http://schemas.openxmlformats.org/markup-compatibility/2006" xmlns:o="urn:schemas-microsoft-com:office:office" xmlns:r="http://schemas.openxmlformats.org/officeDocument/2006/relationships" xmlns:m="http://schemas.openxmlformats.org/officeDocument/2006/math" xmlns:v="urn:schemas-microsoft-com:vml" xmlns:wp14="http://schemas.microsoft.com/office/word/2010/wordprocessingDrawing" xmlns:wp="http://schemas.openxmlformats.org/drawingml/2006/wordprocessingDrawing" xmlns:w10="urn:schemas-microsoft-com:office:word" xmlns:w="http://schemas.openxmlformats.org/wordprocessingml/2006/main" xmlns:w14="http://schemas.microsoft.com/office/word/2010/wordml" xmlns:w15="http://schemas.microsoft.com/office/word/2012/wordml" xmlns:wpg="http://schemas.microsoft.com/office/word/2010/wordprocessingGroup" xmlns:wpi="http://schemas.microsoft.com/office/word/2010/wordprocessingInk" xmlns:wne="http://schemas.microsoft.com/office/word/2006/wordml" xmlns:wps="http://schemas.microsoft.com/office/word/2010/wordprocessingShape" mc:Ignorable="w14 w15 wp14">
   <w:body>
     <w:sdt>
       <w:sdtPr>
@@ -284,7 +284,27 @@
                         <w:szCs w:val="28"/>
                         <w:lang w:val="en-US"/>
                       </w:rPr>
-                      <w:t xml:space="preserve">, Alexis Rosuel, Thomas </w:t>
+                      <w:t xml:space="preserve">, Alexis </w:t>
+                    </w:r>
+                    <w:proofErr w:type="spellStart"/>
+                    <w:r>
+                      <w:rPr>
+                        <w:color w:val="4472C4" w:themeColor="accent1"/>
+                        <w:sz w:val="28"/>
+                        <w:szCs w:val="28"/>
+                        <w:lang w:val="en-US"/>
+                      </w:rPr>
+                      <w:t>Rosuel</w:t>
+                    </w:r>
+                    <w:proofErr w:type="spellEnd"/>
+                    <w:r>
+                      <w:rPr>
+                        <w:color w:val="4472C4" w:themeColor="accent1"/>
+                        <w:sz w:val="28"/>
+                        <w:szCs w:val="28"/>
+                        <w:lang w:val="en-US"/>
+                      </w:rPr>
+                      <w:t xml:space="preserve">, Thomas </w:t>
                     </w:r>
                     <w:proofErr w:type="spellStart"/>
                     <w:r>
@@ -668,7 +688,19 @@
       </w:r>
       <w:proofErr w:type="spellStart"/>
       <w:r>
-        <w:t>Availibity</w:t>
+        <w:t>Avail</w:t>
+      </w:r>
+      <w:r>
+        <w:t>ab</w:t>
+      </w:r>
+      <w:r>
+        <w:t>i</w:t>
+      </w:r>
+      <w:r>
+        <w:t>l</w:t>
+      </w:r>
+      <w:r>
+        <w:t>ity</w:t>
       </w:r>
       <w:proofErr w:type="spellEnd"/>
       <w:r>
@@ -705,7 +737,13 @@
         <w:t xml:space="preserve"> dans la suite)</w:t>
       </w:r>
       <w:r>
-        <w:t xml:space="preserve"> représentants pour chaque couple de point </w:t>
+        <w:t xml:space="preserve"> représentants pour chaque couple de point</w:t>
+      </w:r>
+      <w:r>
+        <w:t>s</w:t>
+      </w:r>
+      <w:r>
+        <w:t xml:space="preserve"> </w:t>
       </w:r>
       <m:oMath>
         <m:r>
@@ -739,8 +777,16 @@
         <w:rPr>
           <w:rFonts w:eastAsiaTheme="minorEastAsia"/>
         </w:rPr>
-        <w:t xml:space="preserve"> peut être représenté par </w:t>
-      </w:r>
+        <w:t xml:space="preserve"> peut être représenté </w:t>
+      </w:r>
+      <w:proofErr w:type="gramStart"/>
+      <w:r>
+        <w:rPr>
+          <w:rFonts w:eastAsiaTheme="minorEastAsia"/>
+        </w:rPr>
+        <w:t xml:space="preserve">par </w:t>
+      </w:r>
+      <w:proofErr w:type="gramEnd"/>
       <m:oMath>
         <m:r>
           <w:rPr>
@@ -789,15 +835,13 @@
         <w:jc w:val="both"/>
       </w:pPr>
       <w:r>
-        <w:t>Lorsque la convergence est atteinte (</w:t>
-      </w:r>
-      <w:proofErr w:type="spellStart"/>
-      <w:r>
-        <w:t>ie</w:t>
-      </w:r>
-      <w:proofErr w:type="spellEnd"/>
-      <w:r>
-        <w:t xml:space="preserve">. les matrices </w:t>
+        <w:t>Lorsque la convergence est atteinte (i</w:t>
+      </w:r>
+      <w:r>
+        <w:t>.</w:t>
+      </w:r>
+      <w:r>
+        <w:t xml:space="preserve">e. les matrices </w:t>
       </w:r>
       <m:oMath>
         <m:r>
@@ -825,7 +869,13 @@
         <w:t xml:space="preserve"> ont atteintes un point d’équilibre</w:t>
       </w:r>
       <w:r>
-        <w:t xml:space="preserve">), on peut extraire directement les points qui sont choisis comme étant des représentants de tous les autres, c’est donc les </w:t>
+        <w:t>), on peut extraire directement les points qui sont choisis comme étant des représen</w:t>
+      </w:r>
+      <w:r>
+        <w:t xml:space="preserve">tants de tous les autres, c’est-à-dire </w:t>
+      </w:r>
+      <w:r>
+        <w:t xml:space="preserve">les </w:t>
       </w:r>
       <w:proofErr w:type="spellStart"/>
       <w:r>
@@ -844,7 +894,13 @@
         </w:rPr>
       </w:pPr>
       <w:r>
-        <w:t xml:space="preserve">Le fait que cet algorithme soit capable de décider seul du nombre de centre à utiliser en fait un excellent candidat pour en </w:t>
+        <w:t>Le fait que cet algorithme soit capable de décider seul du nombre de centre</w:t>
+      </w:r>
+      <w:r>
+        <w:t>s</w:t>
+      </w:r>
+      <w:r>
+        <w:t xml:space="preserve"> à utiliser en fait un excellent candidat pour en </w:t>
       </w:r>
       <w:r>
         <w:t>écrire</w:t>
@@ -939,14 +995,27 @@
       <w:r>
         <w:t xml:space="preserve">Figure </w:t>
       </w:r>
-      <w:fldSimple w:instr=" SEQ Figure \* ARABIC ">
-        <w:r>
-          <w:rPr>
-            <w:noProof/>
-          </w:rPr>
-          <w:t>1</w:t>
-        </w:r>
-      </w:fldSimple>
+      <w:r>
+        <w:fldChar w:fldCharType="begin"/>
+      </w:r>
+      <w:r>
+        <w:instrText xml:space="preserve"> SEQ Figure \* ARABIC </w:instrText>
+      </w:r>
+      <w:r>
+        <w:fldChar w:fldCharType="separate"/>
+      </w:r>
+      <w:r>
+        <w:rPr>
+          <w:noProof/>
+        </w:rPr>
+        <w:t>1</w:t>
+      </w:r>
+      <w:r>
+        <w:rPr>
+          <w:noProof/>
+        </w:rPr>
+        <w:fldChar w:fldCharType="end"/>
+      </w:r>
       <w:r>
         <w:t xml:space="preserve"> - 4 clusters initialement, mais seulement 3 avec le sous-jeu bleu, et 2 avec le sous-jeu vert</w:t>
       </w:r>
@@ -1028,7 +1097,10 @@
         <w:jc w:val="both"/>
       </w:pPr>
       <w:r>
-        <w:t>Utiliser les capacités de stockage distribuées pour appliquer l’algorithme à des volumes de données ne tenant localement</w:t>
+        <w:t xml:space="preserve">Utiliser les capacités de stockage distribuées pour appliquer l’algorithme à des volumes de données </w:t>
+      </w:r>
+      <w:r>
+        <w:t>qui ne tiennent pas sur une seule machine.</w:t>
       </w:r>
     </w:p>
     <w:p>
@@ -1041,21 +1113,44 @@
         <w:jc w:val="both"/>
       </w:pPr>
       <w:r>
-        <w:t xml:space="preserve">Le coût de l’algorithme étant au moins quadratique (il faut maintenir trois matrices de taille </w:t>
-      </w:r>
+        <w:t xml:space="preserve">Le coût de l’algorithme étant au moins quadratique (il faut maintenir trois matrices de </w:t>
+      </w:r>
+      <w:proofErr w:type="gramStart"/>
+      <w:r>
+        <w:t xml:space="preserve">taille </w:t>
+      </w:r>
+      <w:proofErr w:type="gramEnd"/>
       <m:oMath>
         <m:r>
           <w:rPr>
             <w:rFonts w:ascii="Cambria Math" w:hAnsi="Cambria Math"/>
           </w:rPr>
-          <m:t>n*n</m:t>
+          <m:t>n</m:t>
+        </m:r>
+        <m:r>
+          <w:rPr>
+            <w:rFonts w:ascii="Cambria Math" w:hAnsi="Cambria Math"/>
+          </w:rPr>
+          <m:t>×</m:t>
+        </m:r>
+        <m:r>
+          <w:rPr>
+            <w:rFonts w:ascii="Cambria Math" w:hAnsi="Cambria Math"/>
+          </w:rPr>
+          <m:t>n</m:t>
         </m:r>
       </m:oMath>
       <w:r>
         <w:rPr>
           <w:rFonts w:eastAsiaTheme="minorEastAsia"/>
         </w:rPr>
-        <w:t>), il est très intéressant de séparer les données en plusieurs parties.</w:t>
+        <w:t xml:space="preserve">), il est très intéressant de séparer les données en </w:t>
+      </w:r>
+      <w:r>
+        <w:rPr>
+          <w:rFonts w:eastAsiaTheme="minorEastAsia"/>
+        </w:rPr>
+        <w:t>plusieurs parties afin de réduire la complexité algorithmique.</w:t>
       </w:r>
     </w:p>
     <w:p>
@@ -1154,14 +1249,27 @@
       <w:r>
         <w:t xml:space="preserve">Figure </w:t>
       </w:r>
-      <w:fldSimple w:instr=" SEQ Figure \* ARABIC ">
-        <w:r>
-          <w:rPr>
-            <w:noProof/>
-          </w:rPr>
-          <w:t>2</w:t>
-        </w:r>
-      </w:fldSimple>
+      <w:r>
+        <w:fldChar w:fldCharType="begin"/>
+      </w:r>
+      <w:r>
+        <w:instrText xml:space="preserve"> SEQ Figure \* ARABIC </w:instrText>
+      </w:r>
+      <w:r>
+        <w:fldChar w:fldCharType="separate"/>
+      </w:r>
+      <w:r>
+        <w:rPr>
+          <w:noProof/>
+        </w:rPr>
+        <w:t>2</w:t>
+      </w:r>
+      <w:r>
+        <w:rPr>
+          <w:noProof/>
+        </w:rPr>
+        <w:fldChar w:fldCharType="end"/>
+      </w:r>
       <w:r>
         <w:t xml:space="preserve"> - Représentants choisis pour chacun des sous jeux de données</w:t>
       </w:r>
@@ -1325,8 +1433,6 @@
       <w:r>
         <w:t>exécution</w:t>
       </w:r>
-      <w:bookmarkStart w:id="0" w:name="_GoBack"/>
-      <w:bookmarkEnd w:id="0"/>
       <w:r>
         <w:t xml:space="preserve"> est devenu bien plus important</w:t>
       </w:r>
@@ -1449,27 +1555,14 @@
       <w:r>
         <w:t xml:space="preserve">Tableau </w:t>
       </w:r>
-      <w:r>
-        <w:fldChar w:fldCharType="begin"/>
-      </w:r>
-      <w:r>
-        <w:instrText xml:space="preserve"> SEQ Tableau \* ARABIC </w:instrText>
-      </w:r>
-      <w:r>
-        <w:fldChar w:fldCharType="separate"/>
-      </w:r>
-      <w:r>
-        <w:rPr>
-          <w:noProof/>
-        </w:rPr>
-        <w:t>1</w:t>
-      </w:r>
-      <w:r>
-        <w:rPr>
-          <w:noProof/>
-        </w:rPr>
-        <w:fldChar w:fldCharType="end"/>
-      </w:r>
+      <w:fldSimple w:instr=" SEQ Tableau \* ARABIC ">
+        <w:r>
+          <w:rPr>
+            <w:noProof/>
+          </w:rPr>
+          <w:t>1</w:t>
+        </w:r>
+      </w:fldSimple>
       <w:r>
         <w:t xml:space="preserve"> - Temps d'exécution des deux méthodes</w:t>
       </w:r>
@@ -1799,27 +1892,14 @@
       <w:r>
         <w:t xml:space="preserve">Tableau </w:t>
       </w:r>
-      <w:r>
-        <w:fldChar w:fldCharType="begin"/>
-      </w:r>
-      <w:r>
-        <w:instrText xml:space="preserve"> SEQ Tableau \* ARABIC </w:instrText>
-      </w:r>
-      <w:r>
-        <w:fldChar w:fldCharType="separate"/>
-      </w:r>
-      <w:r>
-        <w:rPr>
-          <w:noProof/>
-        </w:rPr>
-        <w:t>2</w:t>
-      </w:r>
-      <w:r>
-        <w:rPr>
-          <w:noProof/>
-        </w:rPr>
-        <w:fldChar w:fldCharType="end"/>
-      </w:r>
+      <w:fldSimple w:instr=" SEQ Tableau \* ARABIC ">
+        <w:r>
+          <w:rPr>
+            <w:noProof/>
+          </w:rPr>
+          <w:t>2</w:t>
+        </w:r>
+      </w:fldSimple>
       <w:r>
         <w:t xml:space="preserve"> - Liste des notebooks </w:t>
       </w:r>
@@ -1963,27 +2043,14 @@
       <w:r>
         <w:t xml:space="preserve"> </w:t>
       </w:r>
-      <w:r>
-        <w:fldChar w:fldCharType="begin"/>
-      </w:r>
-      <w:r>
-        <w:instrText xml:space="preserve"> SEQ Tableau \* ARABIC </w:instrText>
-      </w:r>
-      <w:r>
-        <w:fldChar w:fldCharType="separate"/>
-      </w:r>
-      <w:r>
-        <w:rPr>
-          <w:noProof/>
-        </w:rPr>
-        <w:t>3</w:t>
-      </w:r>
-      <w:r>
-        <w:rPr>
-          <w:noProof/>
-        </w:rPr>
-        <w:fldChar w:fldCharType="end"/>
-      </w:r>
+      <w:fldSimple w:instr=" SEQ Tableau \* ARABIC ">
+        <w:r>
+          <w:rPr>
+            <w:noProof/>
+          </w:rPr>
+          <w:t>3</w:t>
+        </w:r>
+      </w:fldSimple>
       <w:r>
         <w:t>- Résultat de l'algorithme</w:t>
       </w:r>
@@ -2016,7 +2083,19 @@
       </w:r>
       <w:proofErr w:type="spellEnd"/>
       <w:r>
-        <w:t xml:space="preserve">, à la fois les RDD mais aussi sa partie SQL. </w:t>
+        <w:t xml:space="preserve">, à la fois </w:t>
+      </w:r>
+      <w:r>
+        <w:t>d’un point de vue</w:t>
+      </w:r>
+      <w:r>
+        <w:t xml:space="preserve"> RDD mais </w:t>
+      </w:r>
+      <w:r>
+        <w:t>également</w:t>
+      </w:r>
+      <w:r>
+        <w:t xml:space="preserve"> SQL. </w:t>
       </w:r>
       <w:r>
         <w:t>Malheureusement</w:t>
@@ -2065,6 +2144,30 @@
       </w:r>
       <w:r>
         <w:t xml:space="preserve"> lorsqu’on a à disposition de nombreux cœurs de calculs et de stockage.</w:t>
+      </w:r>
+      <w:r>
+        <w:t xml:space="preserve"> On notera également que </w:t>
+      </w:r>
+      <w:proofErr w:type="spellStart"/>
+      <w:r>
+        <w:t>Spark</w:t>
+      </w:r>
+      <w:proofErr w:type="spellEnd"/>
+      <w:r>
+        <w:t xml:space="preserve"> repose avant tout sur une implémentation Java qui nécessite une machine virtuelle – la JVM – pour pouvoir fonctionner. Quant à </w:t>
+      </w:r>
+      <w:proofErr w:type="spellStart"/>
+      <w:r>
+        <w:t>PySpark</w:t>
+      </w:r>
+      <w:proofErr w:type="spellEnd"/>
+      <w:r>
+        <w:t>, il exécute du code Python sur du Java, ce qui crée de nombreuses conversions de données et de nombreux transferts entre l’interpréteur Python et la JVM. Sans compter qu’</w:t>
+      </w:r>
+      <w:bookmarkStart w:id="0" w:name="_GoBack"/>
+      <w:bookmarkEnd w:id="0"/>
+      <w:r>
+        <w:t>étant donné que ces deux langages ne sont pas compilés, il sont donc naturellement plus lents que du C, par exemple.</w:t>
       </w:r>
     </w:p>
     <w:p/>
@@ -2082,7 +2185,7 @@
 </file>
 
 <file path=word/endnotes.xml><?xml version="1.0" encoding="utf-8"?>
-<w:endnotes xmlns:wpc="http://schemas.microsoft.com/office/word/2010/wordprocessingCanvas" xmlns:cx="http://schemas.microsoft.com/office/drawing/2014/chartex" xmlns:cx1="http://schemas.microsoft.com/office/drawing/2015/9/8/chartex" xmlns:cx2="http://schemas.microsoft.com/office/drawing/2015/10/21/chartex" xmlns:cx3="http://schemas.microsoft.com/office/drawing/2016/5/9/chartex" xmlns:cx4="http://schemas.microsoft.com/office/drawing/2016/5/10/chartex" xmlns:cx5="http://schemas.microsoft.com/office/drawing/2016/5/11/chartex" xmlns:mc="http://schemas.openxmlformats.org/markup-compatibility/2006" xmlns:o="urn:schemas-microsoft-com:office:office" xmlns:r="http://schemas.openxmlformats.org/officeDocument/2006/relationships" xmlns:m="http://schemas.openxmlformats.org/officeDocument/2006/math" xmlns:v="urn:schemas-microsoft-com:vml" xmlns:wp14="http://schemas.microsoft.com/office/word/2010/wordprocessingDrawing" xmlns:wp="http://schemas.openxmlformats.org/drawingml/2006/wordprocessingDrawing" xmlns:w10="urn:schemas-microsoft-com:office:word" xmlns:w="http://schemas.openxmlformats.org/wordprocessingml/2006/main" xmlns:w14="http://schemas.microsoft.com/office/word/2010/wordml" xmlns:w15="http://schemas.microsoft.com/office/word/2012/wordml" xmlns:w16se="http://schemas.microsoft.com/office/word/2015/wordml/symex" xmlns:wpg="http://schemas.microsoft.com/office/word/2010/wordprocessingGroup" xmlns:wpi="http://schemas.microsoft.com/office/word/2010/wordprocessingInk" xmlns:wne="http://schemas.microsoft.com/office/word/2006/wordml" xmlns:wps="http://schemas.microsoft.com/office/word/2010/wordprocessingShape" mc:Ignorable="w14 w15 w16se wp14">
+<w:endnotes xmlns:wpc="http://schemas.microsoft.com/office/word/2010/wordprocessingCanvas" xmlns:mc="http://schemas.openxmlformats.org/markup-compatibility/2006" xmlns:o="urn:schemas-microsoft-com:office:office" xmlns:r="http://schemas.openxmlformats.org/officeDocument/2006/relationships" xmlns:m="http://schemas.openxmlformats.org/officeDocument/2006/math" xmlns:v="urn:schemas-microsoft-com:vml" xmlns:wp14="http://schemas.microsoft.com/office/word/2010/wordprocessingDrawing" xmlns:wp="http://schemas.openxmlformats.org/drawingml/2006/wordprocessingDrawing" xmlns:w10="urn:schemas-microsoft-com:office:word" xmlns:w="http://schemas.openxmlformats.org/wordprocessingml/2006/main" xmlns:w14="http://schemas.microsoft.com/office/word/2010/wordml" xmlns:w15="http://schemas.microsoft.com/office/word/2012/wordml" xmlns:wpg="http://schemas.microsoft.com/office/word/2010/wordprocessingGroup" xmlns:wpi="http://schemas.microsoft.com/office/word/2010/wordprocessingInk" xmlns:wne="http://schemas.microsoft.com/office/word/2006/wordml" xmlns:wps="http://schemas.microsoft.com/office/word/2010/wordprocessingShape" mc:Ignorable="w14 w15 wp14">
   <w:endnote w:type="separator" w:id="-1">
     <w:p>
       <w:pPr>
@@ -2107,7 +2210,7 @@
 </file>
 
 <file path=word/footer1.xml><?xml version="1.0" encoding="utf-8"?>
-<w:ftr xmlns:wpc="http://schemas.microsoft.com/office/word/2010/wordprocessingCanvas" xmlns:cx="http://schemas.microsoft.com/office/drawing/2014/chartex" xmlns:cx1="http://schemas.microsoft.com/office/drawing/2015/9/8/chartex" xmlns:cx2="http://schemas.microsoft.com/office/drawing/2015/10/21/chartex" xmlns:cx3="http://schemas.microsoft.com/office/drawing/2016/5/9/chartex" xmlns:cx4="http://schemas.microsoft.com/office/drawing/2016/5/10/chartex" xmlns:cx5="http://schemas.microsoft.com/office/drawing/2016/5/11/chartex" xmlns:mc="http://schemas.openxmlformats.org/markup-compatibility/2006" xmlns:o="urn:schemas-microsoft-com:office:office" xmlns:r="http://schemas.openxmlformats.org/officeDocument/2006/relationships" xmlns:m="http://schemas.openxmlformats.org/officeDocument/2006/math" xmlns:v="urn:schemas-microsoft-com:vml" xmlns:wp14="http://schemas.microsoft.com/office/word/2010/wordprocessingDrawing" xmlns:wp="http://schemas.openxmlformats.org/drawingml/2006/wordprocessingDrawing" xmlns:w10="urn:schemas-microsoft-com:office:word" xmlns:w="http://schemas.openxmlformats.org/wordprocessingml/2006/main" xmlns:w14="http://schemas.microsoft.com/office/word/2010/wordml" xmlns:w15="http://schemas.microsoft.com/office/word/2012/wordml" xmlns:w16se="http://schemas.microsoft.com/office/word/2015/wordml/symex" xmlns:wpg="http://schemas.microsoft.com/office/word/2010/wordprocessingGroup" xmlns:wpi="http://schemas.microsoft.com/office/word/2010/wordprocessingInk" xmlns:wne="http://schemas.microsoft.com/office/word/2006/wordml" xmlns:wps="http://schemas.microsoft.com/office/word/2010/wordprocessingShape" mc:Ignorable="w14 w15 w16se wp14">
+<w:ftr xmlns:wpc="http://schemas.microsoft.com/office/word/2010/wordprocessingCanvas" xmlns:mc="http://schemas.openxmlformats.org/markup-compatibility/2006" xmlns:o="urn:schemas-microsoft-com:office:office" xmlns:r="http://schemas.openxmlformats.org/officeDocument/2006/relationships" xmlns:m="http://schemas.openxmlformats.org/officeDocument/2006/math" xmlns:v="urn:schemas-microsoft-com:vml" xmlns:wp14="http://schemas.microsoft.com/office/word/2010/wordprocessingDrawing" xmlns:wp="http://schemas.openxmlformats.org/drawingml/2006/wordprocessingDrawing" xmlns:w10="urn:schemas-microsoft-com:office:word" xmlns:w="http://schemas.openxmlformats.org/wordprocessingml/2006/main" xmlns:w14="http://schemas.microsoft.com/office/word/2010/wordml" xmlns:w15="http://schemas.microsoft.com/office/word/2012/wordml" xmlns:wpg="http://schemas.microsoft.com/office/word/2010/wordprocessingGroup" xmlns:wpi="http://schemas.microsoft.com/office/word/2010/wordprocessingInk" xmlns:wne="http://schemas.microsoft.com/office/word/2006/wordml" xmlns:wps="http://schemas.microsoft.com/office/word/2010/wordprocessingShape" mc:Ignorable="w14 w15 wp14">
   <w:p>
     <w:pPr>
       <w:pStyle w:val="Pieddepage"/>
@@ -2139,36 +2242,20 @@
     <w:r>
       <w:t>/</w:t>
     </w:r>
-    <w:r>
-      <w:fldChar w:fldCharType="begin"/>
-    </w:r>
-    <w:r>
-      <w:instrText xml:space="preserve"> NUMPAGES   \* M</w:instrText>
-    </w:r>
-    <w:r>
-      <w:instrText xml:space="preserve">ERGEFORMAT </w:instrText>
-    </w:r>
-    <w:r>
-      <w:fldChar w:fldCharType="separate"/>
-    </w:r>
-    <w:r>
-      <w:rPr>
-        <w:noProof/>
-      </w:rPr>
-      <w:t>5</w:t>
-    </w:r>
-    <w:r>
-      <w:rPr>
-        <w:noProof/>
-      </w:rPr>
-      <w:fldChar w:fldCharType="end"/>
-    </w:r>
+    <w:fldSimple w:instr=" NUMPAGES   \* MERGEFORMAT ">
+      <w:r>
+        <w:rPr>
+          <w:noProof/>
+        </w:rPr>
+        <w:t>5</w:t>
+      </w:r>
+    </w:fldSimple>
   </w:p>
 </w:ftr>
 </file>
 
 <file path=word/footnotes.xml><?xml version="1.0" encoding="utf-8"?>
-<w:footnotes xmlns:wpc="http://schemas.microsoft.com/office/word/2010/wordprocessingCanvas" xmlns:cx="http://schemas.microsoft.com/office/drawing/2014/chartex" xmlns:cx1="http://schemas.microsoft.com/office/drawing/2015/9/8/chartex" xmlns:cx2="http://schemas.microsoft.com/office/drawing/2015/10/21/chartex" xmlns:cx3="http://schemas.microsoft.com/office/drawing/2016/5/9/chartex" xmlns:cx4="http://schemas.microsoft.com/office/drawing/2016/5/10/chartex" xmlns:cx5="http://schemas.microsoft.com/office/drawing/2016/5/11/chartex" xmlns:mc="http://schemas.openxmlformats.org/markup-compatibility/2006" xmlns:o="urn:schemas-microsoft-com:office:office" xmlns:r="http://schemas.openxmlformats.org/officeDocument/2006/relationships" xmlns:m="http://schemas.openxmlformats.org/officeDocument/2006/math" xmlns:v="urn:schemas-microsoft-com:vml" xmlns:wp14="http://schemas.microsoft.com/office/word/2010/wordprocessingDrawing" xmlns:wp="http://schemas.openxmlformats.org/drawingml/2006/wordprocessingDrawing" xmlns:w10="urn:schemas-microsoft-com:office:word" xmlns:w="http://schemas.openxmlformats.org/wordprocessingml/2006/main" xmlns:w14="http://schemas.microsoft.com/office/word/2010/wordml" xmlns:w15="http://schemas.microsoft.com/office/word/2012/wordml" xmlns:w16se="http://schemas.microsoft.com/office/word/2015/wordml/symex" xmlns:wpg="http://schemas.microsoft.com/office/word/2010/wordprocessingGroup" xmlns:wpi="http://schemas.microsoft.com/office/word/2010/wordprocessingInk" xmlns:wne="http://schemas.microsoft.com/office/word/2006/wordml" xmlns:wps="http://schemas.microsoft.com/office/word/2010/wordprocessingShape" mc:Ignorable="w14 w15 w16se wp14">
+<w:footnotes xmlns:wpc="http://schemas.microsoft.com/office/word/2010/wordprocessingCanvas" xmlns:mc="http://schemas.openxmlformats.org/markup-compatibility/2006" xmlns:o="urn:schemas-microsoft-com:office:office" xmlns:r="http://schemas.openxmlformats.org/officeDocument/2006/relationships" xmlns:m="http://schemas.openxmlformats.org/officeDocument/2006/math" xmlns:v="urn:schemas-microsoft-com:vml" xmlns:wp14="http://schemas.microsoft.com/office/word/2010/wordprocessingDrawing" xmlns:wp="http://schemas.openxmlformats.org/drawingml/2006/wordprocessingDrawing" xmlns:w10="urn:schemas-microsoft-com:office:word" xmlns:w="http://schemas.openxmlformats.org/wordprocessingml/2006/main" xmlns:w14="http://schemas.microsoft.com/office/word/2010/wordml" xmlns:w15="http://schemas.microsoft.com/office/word/2012/wordml" xmlns:wpg="http://schemas.microsoft.com/office/word/2010/wordprocessingGroup" xmlns:wpi="http://schemas.microsoft.com/office/word/2010/wordprocessingInk" xmlns:wne="http://schemas.microsoft.com/office/word/2006/wordml" xmlns:wps="http://schemas.microsoft.com/office/word/2010/wordprocessingShape" mc:Ignorable="w14 w15 wp14">
   <w:footnote w:type="separator" w:id="-1">
     <w:p>
       <w:pPr>
@@ -2193,7 +2280,7 @@
 </file>
 
 <file path=word/numbering.xml><?xml version="1.0" encoding="utf-8"?>
-<w:numbering xmlns:wpc="http://schemas.microsoft.com/office/word/2010/wordprocessingCanvas" xmlns:cx="http://schemas.microsoft.com/office/drawing/2014/chartex" xmlns:cx1="http://schemas.microsoft.com/office/drawing/2015/9/8/chartex" xmlns:cx2="http://schemas.microsoft.com/office/drawing/2015/10/21/chartex" xmlns:cx3="http://schemas.microsoft.com/office/drawing/2016/5/9/chartex" xmlns:cx4="http://schemas.microsoft.com/office/drawing/2016/5/10/chartex" xmlns:cx5="http://schemas.microsoft.com/office/drawing/2016/5/11/chartex" xmlns:mc="http://schemas.openxmlformats.org/markup-compatibility/2006" xmlns:o="urn:schemas-microsoft-com:office:office" xmlns:r="http://schemas.openxmlformats.org/officeDocument/2006/relationships" xmlns:m="http://schemas.openxmlformats.org/officeDocument/2006/math" xmlns:v="urn:schemas-microsoft-com:vml" xmlns:wp14="http://schemas.microsoft.com/office/word/2010/wordprocessingDrawing" xmlns:wp="http://schemas.openxmlformats.org/drawingml/2006/wordprocessingDrawing" xmlns:w10="urn:schemas-microsoft-com:office:word" xmlns:w="http://schemas.openxmlformats.org/wordprocessingml/2006/main" xmlns:w14="http://schemas.microsoft.com/office/word/2010/wordml" xmlns:w15="http://schemas.microsoft.com/office/word/2012/wordml" xmlns:w16se="http://schemas.microsoft.com/office/word/2015/wordml/symex" xmlns:wpg="http://schemas.microsoft.com/office/word/2010/wordprocessingGroup" xmlns:wpi="http://schemas.microsoft.com/office/word/2010/wordprocessingInk" xmlns:wne="http://schemas.microsoft.com/office/word/2006/wordml" xmlns:wps="http://schemas.microsoft.com/office/word/2010/wordprocessingShape" mc:Ignorable="w14 w15 w16se wp14">
+<w:numbering xmlns:wpc="http://schemas.microsoft.com/office/word/2010/wordprocessingCanvas" xmlns:mc="http://schemas.openxmlformats.org/markup-compatibility/2006" xmlns:o="urn:schemas-microsoft-com:office:office" xmlns:r="http://schemas.openxmlformats.org/officeDocument/2006/relationships" xmlns:m="http://schemas.openxmlformats.org/officeDocument/2006/math" xmlns:v="urn:schemas-microsoft-com:vml" xmlns:wp14="http://schemas.microsoft.com/office/word/2010/wordprocessingDrawing" xmlns:wp="http://schemas.openxmlformats.org/drawingml/2006/wordprocessingDrawing" xmlns:w10="urn:schemas-microsoft-com:office:word" xmlns:w="http://schemas.openxmlformats.org/wordprocessingml/2006/main" xmlns:w14="http://schemas.microsoft.com/office/word/2010/wordml" xmlns:w15="http://schemas.microsoft.com/office/word/2012/wordml" xmlns:wpg="http://schemas.microsoft.com/office/word/2010/wordprocessingGroup" xmlns:wpi="http://schemas.microsoft.com/office/word/2010/wordprocessingInk" xmlns:wne="http://schemas.microsoft.com/office/word/2006/wordml" xmlns:wps="http://schemas.microsoft.com/office/word/2010/wordprocessingShape" mc:Ignorable="w14 w15 wp14">
   <w:abstractNum w:abstractNumId="0" w15:restartNumberingAfterBreak="0">
     <w:nsid w:val="0E917039"/>
     <w:multiLevelType w:val="hybridMultilevel"/>
@@ -2314,7 +2401,7 @@
 </file>
 
 <file path=word/styles.xml><?xml version="1.0" encoding="utf-8"?>
-<w:styles xmlns:mc="http://schemas.openxmlformats.org/markup-compatibility/2006" xmlns:r="http://schemas.openxmlformats.org/officeDocument/2006/relationships" xmlns:w="http://schemas.openxmlformats.org/wordprocessingml/2006/main" xmlns:w14="http://schemas.microsoft.com/office/word/2010/wordml" xmlns:w15="http://schemas.microsoft.com/office/word/2012/wordml" xmlns:w16se="http://schemas.microsoft.com/office/word/2015/wordml/symex" mc:Ignorable="w14 w15 w16se">
+<w:styles xmlns:mc="http://schemas.openxmlformats.org/markup-compatibility/2006" xmlns:r="http://schemas.openxmlformats.org/officeDocument/2006/relationships" xmlns:w="http://schemas.openxmlformats.org/wordprocessingml/2006/main" xmlns:w14="http://schemas.microsoft.com/office/word/2010/wordml" xmlns:w15="http://schemas.microsoft.com/office/word/2012/wordml" mc:Ignorable="w14 w15">
   <w:docDefaults>
     <w:rPrDefault>
       <w:rPr>
@@ -2330,7 +2417,7 @@
       </w:pPr>
     </w:pPrDefault>
   </w:docDefaults>
-  <w:latentStyles w:defLockedState="0" w:defUIPriority="99" w:defSemiHidden="0" w:defUnhideWhenUsed="0" w:defQFormat="0" w:count="374">
+  <w:latentStyles w:defLockedState="0" w:defUIPriority="99" w:defSemiHidden="0" w:defUnhideWhenUsed="0" w:defQFormat="0" w:count="371">
     <w:lsdException w:name="Normal" w:uiPriority="0" w:qFormat="1"/>
     <w:lsdException w:name="heading 1" w:uiPriority="9" w:qFormat="1"/>
     <w:lsdException w:name="heading 2" w:semiHidden="1" w:uiPriority="9" w:unhideWhenUsed="1" w:qFormat="1"/>
@@ -2702,9 +2789,6 @@
     <w:lsdException w:name="List Table 5 Dark Accent 6" w:uiPriority="50"/>
     <w:lsdException w:name="List Table 6 Colorful Accent 6" w:uiPriority="51"/>
     <w:lsdException w:name="List Table 7 Colorful Accent 6" w:uiPriority="52"/>
-    <w:lsdException w:name="Mention" w:semiHidden="1" w:unhideWhenUsed="1"/>
-    <w:lsdException w:name="Smart Hyperlink" w:semiHidden="1" w:unhideWhenUsed="1"/>
-    <w:lsdException w:name="Hashtag" w:semiHidden="1" w:unhideWhenUsed="1"/>
   </w:latentStyles>
   <w:style w:type="paragraph" w:default="1" w:styleId="Normal">
     <w:name w:val="Normal"/>
@@ -3015,7 +3099,7 @@
 </file>
 
 <file path=word/glossary/document.xml><?xml version="1.0" encoding="utf-8"?>
-<w:glossaryDocument xmlns:wpc="http://schemas.microsoft.com/office/word/2010/wordprocessingCanvas" xmlns:cx="http://schemas.microsoft.com/office/drawing/2014/chartex" xmlns:cx1="http://schemas.microsoft.com/office/drawing/2015/9/8/chartex" xmlns:cx2="http://schemas.microsoft.com/office/drawing/2015/10/21/chartex" xmlns:cx3="http://schemas.microsoft.com/office/drawing/2016/5/9/chartex" xmlns:cx4="http://schemas.microsoft.com/office/drawing/2016/5/10/chartex" xmlns:cx5="http://schemas.microsoft.com/office/drawing/2016/5/11/chartex" xmlns:mc="http://schemas.openxmlformats.org/markup-compatibility/2006" xmlns:o="urn:schemas-microsoft-com:office:office" xmlns:r="http://schemas.openxmlformats.org/officeDocument/2006/relationships" xmlns:m="http://schemas.openxmlformats.org/officeDocument/2006/math" xmlns:v="urn:schemas-microsoft-com:vml" xmlns:wp14="http://schemas.microsoft.com/office/word/2010/wordprocessingDrawing" xmlns:wp="http://schemas.openxmlformats.org/drawingml/2006/wordprocessingDrawing" xmlns:w10="urn:schemas-microsoft-com:office:word" xmlns:w="http://schemas.openxmlformats.org/wordprocessingml/2006/main" xmlns:w14="http://schemas.microsoft.com/office/word/2010/wordml" xmlns:w15="http://schemas.microsoft.com/office/word/2012/wordml" xmlns:w16se="http://schemas.microsoft.com/office/word/2015/wordml/symex" xmlns:wpg="http://schemas.microsoft.com/office/word/2010/wordprocessingGroup" xmlns:wpi="http://schemas.microsoft.com/office/word/2010/wordprocessingInk" xmlns:wne="http://schemas.microsoft.com/office/word/2006/wordml" xmlns:wps="http://schemas.microsoft.com/office/word/2010/wordprocessingShape" mc:Ignorable="w14 w15 w16se wp14">
+<w:glossaryDocument xmlns:wpc="http://schemas.microsoft.com/office/word/2010/wordprocessingCanvas" xmlns:mc="http://schemas.openxmlformats.org/markup-compatibility/2006" xmlns:o="urn:schemas-microsoft-com:office:office" xmlns:r="http://schemas.openxmlformats.org/officeDocument/2006/relationships" xmlns:m="http://schemas.openxmlformats.org/officeDocument/2006/math" xmlns:v="urn:schemas-microsoft-com:vml" xmlns:wp14="http://schemas.microsoft.com/office/word/2010/wordprocessingDrawing" xmlns:wp="http://schemas.openxmlformats.org/drawingml/2006/wordprocessingDrawing" xmlns:w10="urn:schemas-microsoft-com:office:word" xmlns:w="http://schemas.openxmlformats.org/wordprocessingml/2006/main" xmlns:w14="http://schemas.microsoft.com/office/word/2010/wordml" xmlns:w15="http://schemas.microsoft.com/office/word/2012/wordml" xmlns:wpg="http://schemas.microsoft.com/office/word/2010/wordprocessingGroup" xmlns:wpi="http://schemas.microsoft.com/office/word/2010/wordprocessingInk" xmlns:wne="http://schemas.microsoft.com/office/word/2006/wordml" xmlns:wps="http://schemas.microsoft.com/office/word/2010/wordprocessingShape" mc:Ignorable="w14 w15 wp14">
   <w:docParts>
     <w:docPart>
       <w:docPartPr>
@@ -3039,7 +3123,7 @@
           </w:pPr>
           <w:r>
             <w:rPr>
-              <w:color w:val="2F5496" w:themeColor="accent1" w:themeShade="BF"/>
+              <w:color w:val="2E74B5" w:themeColor="accent1" w:themeShade="BF"/>
               <w:sz w:val="24"/>
               <w:szCs w:val="24"/>
             </w:rPr>
@@ -3071,7 +3155,7 @@
           <w:r>
             <w:rPr>
               <w:rFonts w:asciiTheme="majorHAnsi" w:eastAsiaTheme="majorEastAsia" w:hAnsiTheme="majorHAnsi" w:cstheme="majorBidi"/>
-              <w:color w:val="4472C4" w:themeColor="accent1"/>
+              <w:color w:val="5B9BD5" w:themeColor="accent1"/>
               <w:sz w:val="88"/>
               <w:szCs w:val="88"/>
             </w:rPr>
@@ -3102,7 +3186,7 @@
           </w:pPr>
           <w:r>
             <w:rPr>
-              <w:color w:val="2F5496" w:themeColor="accent1" w:themeShade="BF"/>
+              <w:color w:val="2E74B5" w:themeColor="accent1" w:themeShade="BF"/>
               <w:sz w:val="24"/>
               <w:szCs w:val="24"/>
             </w:rPr>
@@ -3133,7 +3217,7 @@
           </w:pPr>
           <w:r>
             <w:rPr>
-              <w:color w:val="4472C4" w:themeColor="accent1"/>
+              <w:color w:val="5B9BD5" w:themeColor="accent1"/>
               <w:sz w:val="28"/>
               <w:szCs w:val="28"/>
             </w:rPr>
@@ -3164,7 +3248,7 @@
           </w:pPr>
           <w:r>
             <w:rPr>
-              <w:color w:val="4472C4" w:themeColor="accent1"/>
+              <w:color w:val="5B9BD5" w:themeColor="accent1"/>
               <w:sz w:val="28"/>
               <w:szCs w:val="28"/>
             </w:rPr>
@@ -3178,27 +3262,27 @@
 </file>
 
 <file path=word/glossary/fontTable.xml><?xml version="1.0" encoding="utf-8"?>
-<w:fonts xmlns:mc="http://schemas.openxmlformats.org/markup-compatibility/2006" xmlns:r="http://schemas.openxmlformats.org/officeDocument/2006/relationships" xmlns:w="http://schemas.openxmlformats.org/wordprocessingml/2006/main" xmlns:w14="http://schemas.microsoft.com/office/word/2010/wordml" xmlns:w15="http://schemas.microsoft.com/office/word/2012/wordml" xmlns:w16se="http://schemas.microsoft.com/office/word/2015/wordml/symex" mc:Ignorable="w14 w15 w16se">
+<w:fonts xmlns:mc="http://schemas.openxmlformats.org/markup-compatibility/2006" xmlns:r="http://schemas.openxmlformats.org/officeDocument/2006/relationships" xmlns:w="http://schemas.openxmlformats.org/wordprocessingml/2006/main" xmlns:w14="http://schemas.microsoft.com/office/word/2010/wordml" xmlns:w15="http://schemas.microsoft.com/office/word/2012/wordml" mc:Ignorable="w14 w15">
   <w:font w:name="Calibri">
     <w:panose1 w:val="020F0502020204030204"/>
     <w:charset w:val="00"/>
     <w:family w:val="swiss"/>
     <w:pitch w:val="variable"/>
-    <w:sig w:usb0="E0002AFF" w:usb1="C000247B" w:usb2="00000009" w:usb3="00000000" w:csb0="000001FF" w:csb1="00000000"/>
+    <w:sig w:usb0="E00002FF" w:usb1="4000ACFF" w:usb2="00000001" w:usb3="00000000" w:csb0="0000019F" w:csb1="00000000"/>
   </w:font>
   <w:font w:name="Courier New">
     <w:panose1 w:val="02070309020205020404"/>
     <w:charset w:val="00"/>
     <w:family w:val="modern"/>
     <w:pitch w:val="fixed"/>
-    <w:sig w:usb0="E0002EFF" w:usb1="C0007843" w:usb2="00000009" w:usb3="00000000" w:csb0="000001FF" w:csb1="00000000"/>
+    <w:sig w:usb0="E0002AFF" w:usb1="C0007843" w:usb2="00000009" w:usb3="00000000" w:csb0="000001FF" w:csb1="00000000"/>
   </w:font>
   <w:font w:name="Times New Roman">
     <w:panose1 w:val="02020603050405020304"/>
     <w:charset w:val="00"/>
     <w:family w:val="roman"/>
     <w:pitch w:val="variable"/>
-    <w:sig w:usb0="E0002EFF" w:usb1="C000785B" w:usb2="00000009" w:usb3="00000000" w:csb0="000001FF" w:csb1="00000000"/>
+    <w:sig w:usb0="E0002AFF" w:usb1="C0007841" w:usb2="00000009" w:usb3="00000000" w:csb0="000001FF" w:csb1="00000000"/>
   </w:font>
   <w:font w:name="Wingdings">
     <w:panose1 w:val="05000000000000000000"/>
@@ -3219,14 +3303,15 @@
     <w:charset w:val="00"/>
     <w:family w:val="swiss"/>
     <w:pitch w:val="variable"/>
-    <w:sig w:usb0="E0002AFF" w:usb1="C000247B" w:usb2="00000009" w:usb3="00000000" w:csb0="000001FF" w:csb1="00000000"/>
+    <w:sig w:usb0="A00002EF" w:usb1="4000207B" w:usb2="00000000" w:usb3="00000000" w:csb0="0000019F" w:csb1="00000000"/>
   </w:font>
   <w:font w:name="Segoe UI">
     <w:panose1 w:val="020B0502040204020203"/>
     <w:charset w:val="00"/>
     <w:family w:val="swiss"/>
+    <w:notTrueType/>
     <w:pitch w:val="variable"/>
-    <w:sig w:usb0="E4002EFF" w:usb1="C000E47F" w:usb2="00000009" w:usb3="00000000" w:csb0="000001FF" w:csb1="00000000"/>
+    <w:sig w:usb0="00000003" w:usb1="00000000" w:usb2="00000000" w:usb3="00000000" w:csb0="00000001" w:csb1="00000000"/>
   </w:font>
   <w:font w:name="Cambria Math">
     <w:panose1 w:val="02040503050406030204"/>
@@ -3239,7 +3324,7 @@
 </file>
 
 <file path=word/glossary/settings.xml><?xml version="1.0" encoding="utf-8"?>
-<w:settings xmlns:mc="http://schemas.openxmlformats.org/markup-compatibility/2006" xmlns:o="urn:schemas-microsoft-com:office:office" xmlns:r="http://schemas.openxmlformats.org/officeDocument/2006/relationships" xmlns:m="http://schemas.openxmlformats.org/officeDocument/2006/math" xmlns:v="urn:schemas-microsoft-com:vml" xmlns:w10="urn:schemas-microsoft-com:office:word" xmlns:w="http://schemas.openxmlformats.org/wordprocessingml/2006/main" xmlns:w14="http://schemas.microsoft.com/office/word/2010/wordml" xmlns:w15="http://schemas.microsoft.com/office/word/2012/wordml" xmlns:w16se="http://schemas.microsoft.com/office/word/2015/wordml/symex" xmlns:sl="http://schemas.openxmlformats.org/schemaLibrary/2006/main" mc:Ignorable="w14 w15 w16se">
+<w:settings xmlns:mc="http://schemas.openxmlformats.org/markup-compatibility/2006" xmlns:o="urn:schemas-microsoft-com:office:office" xmlns:r="http://schemas.openxmlformats.org/officeDocument/2006/relationships" xmlns:m="http://schemas.openxmlformats.org/officeDocument/2006/math" xmlns:v="urn:schemas-microsoft-com:vml" xmlns:w10="urn:schemas-microsoft-com:office:word" xmlns:w="http://schemas.openxmlformats.org/wordprocessingml/2006/main" xmlns:w14="http://schemas.microsoft.com/office/word/2010/wordml" xmlns:w15="http://schemas.microsoft.com/office/word/2012/wordml" xmlns:sl="http://schemas.openxmlformats.org/schemaLibrary/2006/main" mc:Ignorable="w14 w15">
   <w:view w:val="normal"/>
   <w:defaultTabStop w:val="708"/>
   <w:hyphenationZone w:val="425"/>
@@ -3259,6 +3344,7 @@
     <w:rsid w:val="0082252F"/>
     <w:rsid w:val="008E755C"/>
     <w:rsid w:val="00900C4C"/>
+    <w:rsid w:val="00A30156"/>
     <w:rsid w:val="00E65D33"/>
   </w:rsids>
   <m:mathPr>
@@ -3283,7 +3369,7 @@
 </file>
 
 <file path=word/glossary/styles.xml><?xml version="1.0" encoding="utf-8"?>
-<w:styles xmlns:mc="http://schemas.openxmlformats.org/markup-compatibility/2006" xmlns:r="http://schemas.openxmlformats.org/officeDocument/2006/relationships" xmlns:w="http://schemas.openxmlformats.org/wordprocessingml/2006/main" xmlns:w14="http://schemas.microsoft.com/office/word/2010/wordml" xmlns:w15="http://schemas.microsoft.com/office/word/2012/wordml" xmlns:w16se="http://schemas.microsoft.com/office/word/2015/wordml/symex" mc:Ignorable="w14 w15 w16se">
+<w:styles xmlns:mc="http://schemas.openxmlformats.org/markup-compatibility/2006" xmlns:r="http://schemas.openxmlformats.org/officeDocument/2006/relationships" xmlns:w="http://schemas.openxmlformats.org/wordprocessingml/2006/main" xmlns:w14="http://schemas.microsoft.com/office/word/2010/wordml" xmlns:w15="http://schemas.microsoft.com/office/word/2012/wordml" mc:Ignorable="w14 w15">
   <w:docDefaults>
     <w:rPrDefault>
       <w:rPr>
@@ -3299,7 +3385,7 @@
       </w:pPr>
     </w:pPrDefault>
   </w:docDefaults>
-  <w:latentStyles w:defLockedState="0" w:defUIPriority="99" w:defSemiHidden="0" w:defUnhideWhenUsed="0" w:defQFormat="0" w:count="374">
+  <w:latentStyles w:defLockedState="0" w:defUIPriority="99" w:defSemiHidden="0" w:defUnhideWhenUsed="0" w:defQFormat="0" w:count="371">
     <w:lsdException w:name="Normal" w:uiPriority="0" w:qFormat="1"/>
     <w:lsdException w:name="heading 1" w:uiPriority="9" w:qFormat="1"/>
     <w:lsdException w:name="heading 2" w:semiHidden="1" w:uiPriority="9" w:unhideWhenUsed="1" w:qFormat="1"/>
@@ -3671,9 +3757,6 @@
     <w:lsdException w:name="List Table 5 Dark Accent 6" w:uiPriority="50"/>
     <w:lsdException w:name="List Table 6 Colorful Accent 6" w:uiPriority="51"/>
     <w:lsdException w:name="List Table 7 Colorful Accent 6" w:uiPriority="52"/>
-    <w:lsdException w:name="Mention" w:semiHidden="1" w:unhideWhenUsed="1"/>
-    <w:lsdException w:name="Smart Hyperlink" w:semiHidden="1" w:unhideWhenUsed="1"/>
-    <w:lsdException w:name="Hashtag" w:semiHidden="1" w:unhideWhenUsed="1"/>
   </w:latentStyles>
   <w:style w:type="paragraph" w:default="1" w:styleId="Normal">
     <w:name w:val="Normal"/>
@@ -3734,7 +3817,7 @@
 </file>
 
 <file path=word/glossary/webSettings.xml><?xml version="1.0" encoding="utf-8"?>
-<w:webSettings xmlns:mc="http://schemas.openxmlformats.org/markup-compatibility/2006" xmlns:r="http://schemas.openxmlformats.org/officeDocument/2006/relationships" xmlns:w="http://schemas.openxmlformats.org/wordprocessingml/2006/main" xmlns:w14="http://schemas.microsoft.com/office/word/2010/wordml" xmlns:w15="http://schemas.microsoft.com/office/word/2012/wordml" xmlns:w16se="http://schemas.microsoft.com/office/word/2015/wordml/symex" mc:Ignorable="w14 w15 w16se">
+<w:webSettings xmlns:mc="http://schemas.openxmlformats.org/markup-compatibility/2006" xmlns:r="http://schemas.openxmlformats.org/officeDocument/2006/relationships" xmlns:w="http://schemas.openxmlformats.org/wordprocessingml/2006/main" xmlns:w14="http://schemas.microsoft.com/office/word/2010/wordml" xmlns:w15="http://schemas.microsoft.com/office/word/2012/wordml" mc:Ignorable="w14 w15">
   <w:optimizeForBrowser/>
   <w:allowPNG/>
 </w:webSettings>

</xml_diff>